<commit_message>
Finalized example app, tutorial pass 1
</commit_message>
<xml_diff>
--- a/BCAmazonIAP/amazonIAPTutorial.docx
+++ b/BCAmazonIAP/amazonIAPTutorial.docx
@@ -20,27 +20,7 @@
           <w:sz w:val="48"/>
           <w:szCs w:val="48"/>
         </w:rPr>
-        <w:t xml:space="preserve">Amazon IAP and </w:t>
-      </w:r>
-      <w:proofErr w:type="spellStart"/>
-      <w:r>
-        <w:rPr>
-          <w:b/>
-          <w:bCs/>
-          <w:sz w:val="48"/>
-          <w:szCs w:val="48"/>
-        </w:rPr>
-        <w:t>BrainCloud</w:t>
-      </w:r>
-      <w:proofErr w:type="spellEnd"/>
-      <w:r>
-        <w:rPr>
-          <w:b/>
-          <w:bCs/>
-          <w:sz w:val="48"/>
-          <w:szCs w:val="48"/>
-        </w:rPr>
-        <w:t xml:space="preserve"> Verification </w:t>
+        <w:t xml:space="preserve">Amazon IAP and BrainCloud Verification </w:t>
       </w:r>
     </w:p>
     <w:p>
@@ -740,15 +720,7 @@
         </w:numPr>
       </w:pPr>
       <w:r>
-        <w:t xml:space="preserve">Now that you’ve added something a player can buy, keep filling out the rest of the app checklist (Description, Images and Multimedia, content rating and </w:t>
-      </w:r>
-      <w:proofErr w:type="spellStart"/>
-      <w:r>
-        <w:t>apk</w:t>
-      </w:r>
-      <w:proofErr w:type="spellEnd"/>
-      <w:r>
-        <w:t xml:space="preserve"> files)</w:t>
+        <w:t>Now that you’ve added something a player can buy, keep filling out the rest of the app checklist (Description, Images and Multimedia, content rating and apk files)</w:t>
       </w:r>
       <w:r>
         <w:rPr>
@@ -805,15 +777,7 @@
       </w:r>
       <w:r>
         <w:br/>
-        <w:t xml:space="preserve">At the last step you’ll notice you’ll need an </w:t>
-      </w:r>
-      <w:proofErr w:type="spellStart"/>
-      <w:r>
-        <w:t>apk</w:t>
-      </w:r>
-      <w:proofErr w:type="spellEnd"/>
-      <w:r>
-        <w:t xml:space="preserve"> to finalize your app. </w:t>
+        <w:t xml:space="preserve">At the last step you’ll notice you’ll need an apk to finalize your app. </w:t>
       </w:r>
       <w:proofErr w:type="gramStart"/>
       <w:r>
@@ -940,15 +904,7 @@
         </w:numPr>
       </w:pPr>
       <w:r>
-        <w:t xml:space="preserve">In File&gt;Build Settings&gt;Player Settings, in the Player tab go to Other Settings and under Identification you will find Package name. This can be changed by changing your Company Name and Product Name at the top of the Player tab. Change this now, because once you’ve uploaded an </w:t>
-      </w:r>
-      <w:proofErr w:type="spellStart"/>
-      <w:r>
-        <w:t>apk</w:t>
-      </w:r>
-      <w:proofErr w:type="spellEnd"/>
-      <w:r>
-        <w:t xml:space="preserve"> to Amazon it will always need to be the same package name for the app you upload it to.</w:t>
+        <w:t>In File&gt;Build Settings&gt;Player Settings, in the Player tab go to Other Settings and under Identification you will find Package name. This can be changed by changing your Company Name and Product Name at the top of the Player tab. Change this now, because once you’ve uploaded an apk to Amazon it will always need to be the same package name for the app you upload it to.</w:t>
       </w:r>
     </w:p>
     <w:p>
@@ -960,13 +916,8 @@
         </w:numPr>
       </w:pPr>
       <w:r>
-        <w:t xml:space="preserve">Build the </w:t>
-      </w:r>
-      <w:proofErr w:type="spellStart"/>
-      <w:r>
-        <w:t>apk</w:t>
-      </w:r>
-      <w:proofErr w:type="spellEnd"/>
+        <w:t>Build the apk</w:t>
+      </w:r>
     </w:p>
     <w:p>
       <w:pPr>
@@ -977,15 +928,7 @@
         </w:numPr>
       </w:pPr>
       <w:r>
-        <w:t>Now Navigate to your project folder and go to Temp&gt;</w:t>
-      </w:r>
-      <w:proofErr w:type="spellStart"/>
-      <w:r>
-        <w:t>StagingArea</w:t>
-      </w:r>
-      <w:proofErr w:type="spellEnd"/>
-      <w:r>
-        <w:t xml:space="preserve"> and open the UnityManifest.xml</w:t>
+        <w:t>Now Navigate to your project folder and go to Temp&gt;StagingArea and open the UnityManifest.xml</w:t>
       </w:r>
     </w:p>
     <w:p>
@@ -1049,21 +992,12 @@
         </w:rPr>
         <w:t xml:space="preserve"> </w:t>
       </w:r>
-      <w:proofErr w:type="spellStart"/>
       <w:r>
         <w:rPr>
           <w:rFonts w:ascii="Consolas" w:hAnsi="Consolas"/>
           <w:color w:val="22863A"/>
         </w:rPr>
-        <w:t>android:name</w:t>
-      </w:r>
-      <w:proofErr w:type="spellEnd"/>
-      <w:r>
-        <w:rPr>
-          <w:rFonts w:ascii="Consolas" w:hAnsi="Consolas"/>
-          <w:color w:val="22863A"/>
-        </w:rPr>
-        <w:t xml:space="preserve"> =</w:t>
+        <w:t>android:name =</w:t>
       </w:r>
       <w:r>
         <w:rPr>
@@ -1079,7 +1013,6 @@
         </w:rPr>
         <w:t>"</w:t>
       </w:r>
-      <w:proofErr w:type="spellStart"/>
       <w:proofErr w:type="gramStart"/>
       <w:r>
         <w:rPr>
@@ -1088,7 +1021,6 @@
         </w:rPr>
         <w:t>com.amazon.device.iap.ResponseReceiver</w:t>
       </w:r>
-      <w:proofErr w:type="spellEnd"/>
       <w:proofErr w:type="gramEnd"/>
       <w:r>
         <w:rPr>
@@ -1138,7 +1070,6 @@
         <w:lastRenderedPageBreak/>
         <w:t xml:space="preserve">    </w:t>
       </w:r>
-      <w:proofErr w:type="spellStart"/>
       <w:proofErr w:type="gramStart"/>
       <w:r>
         <w:rPr>
@@ -1150,7 +1081,6 @@
         </w:rPr>
         <w:t>android:permission</w:t>
       </w:r>
-      <w:proofErr w:type="spellEnd"/>
       <w:proofErr w:type="gramEnd"/>
       <w:r>
         <w:rPr>
@@ -1180,29 +1110,7 @@
           <w:szCs w:val="20"/>
           <w:lang w:eastAsia="en-CA"/>
         </w:rPr>
-        <w:t>"</w:t>
-      </w:r>
-      <w:proofErr w:type="spellStart"/>
-      <w:r>
-        <w:rPr>
-          <w:rFonts w:ascii="Consolas" w:eastAsia="Times New Roman" w:hAnsi="Consolas" w:cs="Courier New"/>
-          <w:color w:val="032F62"/>
-          <w:sz w:val="20"/>
-          <w:szCs w:val="20"/>
-          <w:lang w:eastAsia="en-CA"/>
-        </w:rPr>
-        <w:t>com.amazon.inapp.purchasing.Permission.NOTIFY</w:t>
-      </w:r>
-      <w:proofErr w:type="spellEnd"/>
-      <w:r>
-        <w:rPr>
-          <w:rFonts w:ascii="Consolas" w:eastAsia="Times New Roman" w:hAnsi="Consolas" w:cs="Courier New"/>
-          <w:color w:val="032F62"/>
-          <w:sz w:val="20"/>
-          <w:szCs w:val="20"/>
-          <w:lang w:eastAsia="en-CA"/>
-        </w:rPr>
-        <w:t>"</w:t>
+        <w:t>"com.amazon.inapp.purchasing.Permission.NOTIFY"</w:t>
       </w:r>
       <w:r>
         <w:rPr>
@@ -1334,7 +1242,6 @@
         </w:rPr>
         <w:t xml:space="preserve"> </w:t>
       </w:r>
-      <w:proofErr w:type="spellStart"/>
       <w:r>
         <w:rPr>
           <w:rFonts w:ascii="Consolas" w:eastAsia="Times New Roman" w:hAnsi="Consolas" w:cs="Courier New"/>
@@ -1343,18 +1250,7 @@
           <w:szCs w:val="20"/>
           <w:lang w:eastAsia="en-CA"/>
         </w:rPr>
-        <w:t>android:name</w:t>
-      </w:r>
-      <w:proofErr w:type="spellEnd"/>
-      <w:r>
-        <w:rPr>
-          <w:rFonts w:ascii="Consolas" w:eastAsia="Times New Roman" w:hAnsi="Consolas" w:cs="Courier New"/>
-          <w:color w:val="22863A"/>
-          <w:sz w:val="20"/>
-          <w:szCs w:val="20"/>
-          <w:lang w:eastAsia="en-CA"/>
-        </w:rPr>
-        <w:t xml:space="preserve"> =</w:t>
+        <w:t>android:name =</w:t>
       </w:r>
       <w:r>
         <w:rPr>
@@ -1376,7 +1272,6 @@
         </w:rPr>
         <w:t>"</w:t>
       </w:r>
-      <w:proofErr w:type="spellStart"/>
       <w:proofErr w:type="gramStart"/>
       <w:r>
         <w:rPr>
@@ -1397,18 +1292,7 @@
           <w:szCs w:val="20"/>
           <w:lang w:eastAsia="en-CA"/>
         </w:rPr>
-        <w:t>.inapp.purchasing.NOTIFY</w:t>
-      </w:r>
-      <w:proofErr w:type="spellEnd"/>
-      <w:r>
-        <w:rPr>
-          <w:rFonts w:ascii="Consolas" w:eastAsia="Times New Roman" w:hAnsi="Consolas" w:cs="Courier New"/>
-          <w:color w:val="032F62"/>
-          <w:sz w:val="20"/>
-          <w:szCs w:val="20"/>
-          <w:lang w:eastAsia="en-CA"/>
-        </w:rPr>
-        <w:t>"</w:t>
+        <w:t>.inapp.purchasing.NOTIFY"</w:t>
       </w:r>
       <w:r>
         <w:rPr>
@@ -1556,15 +1440,7 @@
         </w:numPr>
       </w:pPr>
       <w:r>
-        <w:t xml:space="preserve">Change the package name of your </w:t>
-      </w:r>
-      <w:proofErr w:type="spellStart"/>
-      <w:r>
-        <w:t>AndroidManifest</w:t>
-      </w:r>
-      <w:proofErr w:type="spellEnd"/>
-      <w:r>
-        <w:t xml:space="preserve"> to the package name matching your project. To confirm the package name </w:t>
+        <w:t xml:space="preserve">Change the package name of your AndroidManifest to the package name matching your project. To confirm the package name </w:t>
       </w:r>
       <w:proofErr w:type="gramStart"/>
       <w:r>
@@ -1584,31 +1460,7 @@
         </w:numPr>
       </w:pPr>
       <w:r>
-        <w:t xml:space="preserve">Build the </w:t>
-      </w:r>
-      <w:proofErr w:type="spellStart"/>
-      <w:r>
-        <w:t>apk</w:t>
-      </w:r>
-      <w:proofErr w:type="spellEnd"/>
-      <w:r>
-        <w:t xml:space="preserve"> again and check that the receiver was properly added. Drag your </w:t>
-      </w:r>
-      <w:proofErr w:type="spellStart"/>
-      <w:r>
-        <w:t>apk</w:t>
-      </w:r>
-      <w:proofErr w:type="spellEnd"/>
-      <w:r>
-        <w:t xml:space="preserve"> into </w:t>
-      </w:r>
-      <w:proofErr w:type="spellStart"/>
-      <w:r>
-        <w:t>Andorid</w:t>
-      </w:r>
-      <w:proofErr w:type="spellEnd"/>
-      <w:r>
-        <w:t xml:space="preserve"> studio and look at the AndroidManifest.xml and confirm the receiver is there and the package name is as desired. </w:t>
+        <w:t xml:space="preserve">Build the apk again and check that the receiver was properly added. Drag your apk into Andorid studio and look at the AndroidManifest.xml and confirm the receiver is there and the package name is as desired. </w:t>
       </w:r>
     </w:p>
     <w:p>
@@ -1668,23 +1520,7 @@
       </w:r>
       <w:proofErr w:type="gramEnd"/>
       <w:r>
-        <w:t xml:space="preserve"> you simply need to make a Purchase call through the amazon instance, and listen for the purchase callback to get the </w:t>
-      </w:r>
-      <w:proofErr w:type="spellStart"/>
-      <w:r>
-        <w:t>userId</w:t>
-      </w:r>
-      <w:proofErr w:type="spellEnd"/>
-      <w:r>
-        <w:t xml:space="preserve"> and </w:t>
-      </w:r>
-      <w:proofErr w:type="spellStart"/>
-      <w:r>
-        <w:t>receiptId</w:t>
-      </w:r>
-      <w:proofErr w:type="spellEnd"/>
-      <w:r>
-        <w:t xml:space="preserve"> you need.</w:t>
+        <w:t xml:space="preserve"> you simply need to make a Purchase call through the amazon instance, and listen for the purchase callback to get the userId and receiptId you need.</w:t>
       </w:r>
       <w:r>
         <w:t xml:space="preserve"> </w:t>
@@ -1872,15 +1708,10 @@
       </w:r>
       <w:proofErr w:type="gramEnd"/>
       <w:r>
-        <w:t xml:space="preserve"> Progress” or else it will not be the proper test with the latest </w:t>
-      </w:r>
-      <w:proofErr w:type="spellStart"/>
-      <w:r>
-        <w:t>apk</w:t>
-      </w:r>
-      <w:proofErr w:type="spellEnd"/>
-      <w:r>
-        <w:t xml:space="preserve"> that you’ve uploaded. It could take more than 10 minutes for a test to get processed and say its in progress. </w:t>
+        <w:t xml:space="preserve"> Progress” or else it will not be the proper test with the latest apk that you’ve uploaded. It could take more than 10 minutes for a test to get processed and say its in progress. </w:t>
+      </w:r>
+      <w:r>
+        <w:t>Sometimes it also takes the tester to go through their email steps before a test says its in progress.</w:t>
       </w:r>
       <w:r>
         <w:rPr>
@@ -1971,31 +1802,7 @@
         <w:t>delete</w:t>
       </w:r>
       <w:r>
-        <w:t xml:space="preserve"> your </w:t>
-      </w:r>
-      <w:proofErr w:type="spellStart"/>
-      <w:r>
-        <w:t>apk</w:t>
-      </w:r>
-      <w:proofErr w:type="spellEnd"/>
-      <w:r>
-        <w:t xml:space="preserve"> from both the current version of your app and the live app testing version of your app every time you want to set up a new test with a new </w:t>
-      </w:r>
-      <w:proofErr w:type="spellStart"/>
-      <w:r>
-        <w:t>apk</w:t>
-      </w:r>
-      <w:proofErr w:type="spellEnd"/>
-      <w:r>
-        <w:t xml:space="preserve">. Delete, then drag and drop the new </w:t>
-      </w:r>
-      <w:proofErr w:type="spellStart"/>
-      <w:r>
-        <w:t>apk</w:t>
-      </w:r>
-      <w:proofErr w:type="spellEnd"/>
-      <w:r>
-        <w:t xml:space="preserve">, this may avoid some headaches where only older versions of your app are being downloaded through testing. </w:t>
+        <w:t xml:space="preserve"> your apk from both the current version of your app and the live app testing version of your app every time you want to set up a new test with a new apk. Delete, then drag and drop the new apk, this may avoid some headaches where only older versions of your app are being downloaded through testing. </w:t>
       </w:r>
       <w:r>
         <w:br/>
@@ -2033,7 +1840,6 @@
         </w:rPr>
         <w:t xml:space="preserve"> ready to hook up </w:t>
       </w:r>
-      <w:proofErr w:type="spellStart"/>
       <w:r>
         <w:rPr>
           <w:b/>
@@ -2043,7 +1849,6 @@
         </w:rPr>
         <w:t>BrainCloud</w:t>
       </w:r>
-      <w:proofErr w:type="spellEnd"/>
       <w:r>
         <w:rPr>
           <w:sz w:val="40"/>
@@ -2064,15 +1869,8 @@
         </w:numPr>
       </w:pPr>
       <w:r>
-        <w:t xml:space="preserve">Start by creating a new app on </w:t>
-      </w:r>
-      <w:proofErr w:type="spellStart"/>
-      <w:r>
-        <w:t>brainCloud</w:t>
-      </w:r>
-      <w:proofErr w:type="spellEnd"/>
-      <w:r>
-        <w:t xml:space="preserve"> portal or working off an already existing app</w:t>
+        <w:lastRenderedPageBreak/>
+        <w:t>Start by creating a new app on brainCloud portal or working off an already existing app</w:t>
       </w:r>
       <w:r>
         <w:br/>
@@ -2107,7 +1905,6 @@
         </w:numPr>
       </w:pPr>
       <w:r>
-        <w:lastRenderedPageBreak/>
         <w:t xml:space="preserve">Under Core App Info &gt; Application Ids go to Configure Platforms, select amazon, and in Shared Secret, </w:t>
       </w:r>
       <w:r>
@@ -2235,23 +2032,10 @@
         </w:numPr>
       </w:pPr>
       <w:r>
-        <w:t xml:space="preserve">The next thing to do is to make </w:t>
-      </w:r>
-      <w:proofErr w:type="spellStart"/>
-      <w:r>
-        <w:t>braincloud</w:t>
-      </w:r>
-      <w:proofErr w:type="spellEnd"/>
-      <w:r>
-        <w:t xml:space="preserve"> products that match your amazon IAPs. To do this, go to </w:t>
-      </w:r>
-      <w:proofErr w:type="spellStart"/>
-      <w:r>
-        <w:t>MarketPlace</w:t>
-      </w:r>
-      <w:proofErr w:type="spellEnd"/>
-      <w:r>
-        <w:t xml:space="preserve">&gt;Products and add a Product. </w:t>
+        <w:t xml:space="preserve">The next thing to do is to make braincloud products that match your amazon IAPs. To do this, go to </w:t>
+      </w:r>
+      <w:r>
+        <w:t xml:space="preserve">MarketPlace&gt;Products and add a Product. </w:t>
       </w:r>
       <w:r>
         <w:rPr>
@@ -2316,6 +2100,7 @@
         </w:numPr>
       </w:pPr>
       <w:r>
+        <w:lastRenderedPageBreak/>
         <w:t>Save it then</w:t>
       </w:r>
       <w:r>
@@ -2331,38 +2116,22 @@
         <w:t>.</w:t>
       </w:r>
       <w:r>
-        <w:t xml:space="preserve"> For proper practice I would also make the </w:t>
-      </w:r>
-      <w:proofErr w:type="spellStart"/>
-      <w:r>
-        <w:t>brain</w:t>
+        <w:t xml:space="preserve"> For proper practice I would also make the brain</w:t>
       </w:r>
       <w:r>
         <w:t>C</w:t>
       </w:r>
       <w:r>
-        <w:t>loud</w:t>
-      </w:r>
-      <w:proofErr w:type="spellEnd"/>
-      <w:r>
-        <w:t xml:space="preserve"> Item ID match the SKU of the Amazon product you</w:t>
-      </w:r>
-      <w:r>
-        <w:t xml:space="preserve"> are linking with </w:t>
-      </w:r>
-      <w:proofErr w:type="spellStart"/>
-      <w:r>
-        <w:t>brain</w:t>
+        <w:t>loud Item ID match the SKU of the Amazon product you</w:t>
+      </w:r>
+      <w:r>
+        <w:t xml:space="preserve"> are linking with brain</w:t>
       </w:r>
       <w:r>
         <w:t>C</w:t>
       </w:r>
       <w:r>
-        <w:t>loud</w:t>
-      </w:r>
-      <w:proofErr w:type="spellEnd"/>
-      <w:r>
-        <w:t>.</w:t>
+        <w:t>loud.</w:t>
       </w:r>
       <w:r>
         <w:t xml:space="preserve"> </w:t>
@@ -2377,7 +2146,6 @@
         </w:numPr>
       </w:pPr>
       <w:r>
-        <w:lastRenderedPageBreak/>
         <w:t xml:space="preserve">Grab our plugin here and import it into Unity </w:t>
       </w:r>
       <w:hyperlink r:id="rId28" w:history="1">
@@ -2398,50 +2166,10 @@
         </w:numPr>
       </w:pPr>
       <w:r>
-        <w:t xml:space="preserve">Sign into your </w:t>
-      </w:r>
-      <w:proofErr w:type="spellStart"/>
-      <w:r>
-        <w:t>braincloud</w:t>
-      </w:r>
-      <w:proofErr w:type="spellEnd"/>
-      <w:r>
-        <w:t xml:space="preserve"> account and app though our select settings</w:t>
-      </w:r>
-      <w:r>
-        <w:t xml:space="preserve">. You will want to set up a test similar to this example, where you Authenticate with </w:t>
-      </w:r>
-      <w:proofErr w:type="spellStart"/>
-      <w:r>
-        <w:t>brainCloud</w:t>
-      </w:r>
-      <w:proofErr w:type="spellEnd"/>
-      <w:r>
-        <w:t xml:space="preserve">, Check the sales inventory for the list of products, then make an amazon purchase, and in the purchase response you will want to isolate the </w:t>
-      </w:r>
-      <w:proofErr w:type="spellStart"/>
-      <w:r>
-        <w:t>userId</w:t>
-      </w:r>
-      <w:proofErr w:type="spellEnd"/>
-      <w:r>
-        <w:t xml:space="preserve"> and </w:t>
-      </w:r>
-      <w:proofErr w:type="spellStart"/>
-      <w:r>
-        <w:t>receiptId</w:t>
-      </w:r>
-      <w:proofErr w:type="spellEnd"/>
-      <w:r>
-        <w:t xml:space="preserve"> so that you can verify the purchase with </w:t>
-      </w:r>
-      <w:proofErr w:type="spellStart"/>
-      <w:r>
-        <w:t>brainCloud</w:t>
-      </w:r>
-      <w:proofErr w:type="spellEnd"/>
-      <w:r>
-        <w:t>!</w:t>
+        <w:t>Sign into your braincloud account and app though our select settings</w:t>
+      </w:r>
+      <w:r>
+        <w:t>. You will want to set up a test similar to this example, where you Authenticate with brainCloud, Check the sales inventory for the list of products, then make an amazon purchase, and in the purchase response you will want to isolate the userId and receiptId so that you can verify the purchase with brainCloud!</w:t>
       </w:r>
     </w:p>
     <w:p>

</xml_diff>